<commit_message>
Se agregó los procesos de armado de la propuesta del instructor por parte de la unidad así como la revisión de esas propuestas del lado de programas.
</commit_message>
<xml_diff>
--- a/templates/oficio_autorizacion_apertura_curso.docx
+++ b/templates/oficio_autorizacion_apertura_curso.docx
@@ -102,14 +102,12 @@
         </w:rPr>
         <w:t>{</w:t>
       </w:r>
-      <w:proofErr w:type="spellStart"/>
       <w:r>
         <w:rPr>
           <w:rFonts w:cs="Calibri"/>
         </w:rPr>
         <w:t>fecha_elaboracion</w:t>
       </w:r>
-      <w:proofErr w:type="spellEnd"/>
       <w:r>
         <w:rPr>
           <w:rFonts w:cs="Calibri"/>
@@ -156,7 +154,6 @@
         </w:rPr>
         <w:t>{</w:t>
       </w:r>
-      <w:proofErr w:type="spellStart"/>
       <w:r>
         <w:rPr>
           <w:rFonts w:ascii="Arial" w:eastAsia="Times New Roman" w:hAnsi="Arial" w:cs="Arial"/>
@@ -167,7 +164,6 @@
         </w:rPr>
         <w:t>nombre_director</w:t>
       </w:r>
-      <w:proofErr w:type="spellEnd"/>
       <w:r>
         <w:rPr>
           <w:rFonts w:ascii="Arial" w:eastAsia="Times New Roman" w:hAnsi="Arial" w:cs="Arial"/>
@@ -232,7 +228,6 @@
         </w:rPr>
         <w:t>{</w:t>
       </w:r>
-      <w:proofErr w:type="spellStart"/>
       <w:r>
         <w:rPr>
           <w:rFonts w:ascii="Arial" w:eastAsia="Times New Roman" w:hAnsi="Arial" w:cs="Arial"/>
@@ -243,7 +238,6 @@
         </w:rPr>
         <w:t>nombre_unidad</w:t>
       </w:r>
-      <w:proofErr w:type="spellEnd"/>
       <w:r>
         <w:rPr>
           <w:rFonts w:ascii="Arial" w:eastAsia="Times New Roman" w:hAnsi="Arial" w:cs="Arial"/>
@@ -336,7 +330,6 @@
         </w:rPr>
         <w:t>{</w:t>
       </w:r>
-      <w:proofErr w:type="spellStart"/>
       <w:r>
         <w:rPr>
           <w:rFonts w:ascii="Arial" w:eastAsia="Times New Roman" w:hAnsi="Arial" w:cs="Arial"/>
@@ -347,7 +340,6 @@
         </w:rPr>
         <w:t>nombre_curso</w:t>
       </w:r>
-      <w:proofErr w:type="spellEnd"/>
       <w:r>
         <w:rPr>
           <w:rFonts w:ascii="Arial" w:eastAsia="Times New Roman" w:hAnsi="Arial" w:cs="Arial"/>
@@ -454,7 +446,6 @@
               </w:rPr>
               <w:t>{</w:t>
             </w:r>
-            <w:proofErr w:type="spellStart"/>
             <w:r>
               <w:rPr>
                 <w:rFonts w:ascii="Arial" w:eastAsia="Times New Roman" w:hAnsi="Arial" w:cs="Arial"/>
@@ -465,7 +456,6 @@
               </w:rPr>
               <w:t>nombre_curso</w:t>
             </w:r>
-            <w:proofErr w:type="spellEnd"/>
             <w:r>
               <w:rPr>
                 <w:rFonts w:ascii="Arial" w:eastAsia="Times New Roman" w:hAnsi="Arial" w:cs="Arial"/>
@@ -575,7 +565,6 @@
               </w:rPr>
               <w:t>{</w:t>
             </w:r>
-            <w:proofErr w:type="spellStart"/>
             <w:r>
               <w:rPr>
                 <w:rFonts w:ascii="Arial" w:eastAsia="Times New Roman" w:hAnsi="Arial" w:cs="Arial"/>
@@ -586,7 +575,6 @@
               </w:rPr>
               <w:t>campo_formacion</w:t>
             </w:r>
-            <w:proofErr w:type="spellEnd"/>
             <w:r>
               <w:rPr>
                 <w:rFonts w:ascii="Arial" w:eastAsia="Times New Roman" w:hAnsi="Arial" w:cs="Arial"/>
@@ -735,7 +723,6 @@
               </w:rPr>
               <w:t>{</w:t>
             </w:r>
-            <w:proofErr w:type="spellStart"/>
             <w:r>
               <w:rPr>
                 <w:rFonts w:ascii="Arial" w:eastAsia="Times New Roman" w:hAnsi="Arial" w:cs="Arial"/>
@@ -746,7 +733,6 @@
               </w:rPr>
               <w:t>total_horas</w:t>
             </w:r>
-            <w:proofErr w:type="spellEnd"/>
             <w:r>
               <w:rPr>
                 <w:rFonts w:ascii="Arial" w:eastAsia="Times New Roman" w:hAnsi="Arial" w:cs="Arial"/>
@@ -826,7 +812,6 @@
               </w:rPr>
               <w:t>{</w:t>
             </w:r>
-            <w:proofErr w:type="spellStart"/>
             <w:r>
               <w:rPr>
                 <w:rFonts w:ascii="Arial" w:eastAsia="Times New Roman" w:hAnsi="Arial" w:cs="Arial"/>
@@ -837,7 +822,6 @@
               </w:rPr>
               <w:t>fecha_inicio</w:t>
             </w:r>
-            <w:proofErr w:type="spellEnd"/>
             <w:r>
               <w:rPr>
                 <w:rFonts w:ascii="Arial" w:eastAsia="Times New Roman" w:hAnsi="Arial" w:cs="Arial"/>
@@ -868,7 +852,6 @@
               </w:rPr>
               <w:t>{</w:t>
             </w:r>
-            <w:proofErr w:type="spellStart"/>
             <w:r>
               <w:rPr>
                 <w:rFonts w:ascii="Arial" w:eastAsia="Times New Roman" w:hAnsi="Arial" w:cs="Arial"/>
@@ -879,7 +862,6 @@
               </w:rPr>
               <w:t>fecha_fin</w:t>
             </w:r>
-            <w:proofErr w:type="spellEnd"/>
             <w:r>
               <w:rPr>
                 <w:rFonts w:ascii="Arial" w:eastAsia="Times New Roman" w:hAnsi="Arial" w:cs="Arial"/>
@@ -1026,29 +1008,7 @@
                 <w:szCs w:val="16"/>
                 <w:lang w:val="es-ES" w:eastAsia="es-ES"/>
               </w:rPr>
-              <w:t>{</w:t>
-            </w:r>
-            <w:proofErr w:type="spellStart"/>
-            <w:r>
-              <w:rPr>
-                <w:rFonts w:ascii="Arial" w:eastAsia="Times New Roman" w:hAnsi="Arial" w:cs="Arial"/>
-                <w:color w:val="000000"/>
-                <w:sz w:val="16"/>
-                <w:szCs w:val="16"/>
-                <w:lang w:val="es-ES" w:eastAsia="es-ES"/>
-              </w:rPr>
-              <w:t>lugar_aplicacion</w:t>
-            </w:r>
-            <w:proofErr w:type="spellEnd"/>
-            <w:r>
-              <w:rPr>
-                <w:rFonts w:ascii="Arial" w:eastAsia="Times New Roman" w:hAnsi="Arial" w:cs="Arial"/>
-                <w:color w:val="000000"/>
-                <w:sz w:val="16"/>
-                <w:szCs w:val="16"/>
-                <w:lang w:val="es-ES" w:eastAsia="es-ES"/>
-              </w:rPr>
-              <w:t>}</w:t>
+              <w:t>{lugar_aplicacion}</w:t>
             </w:r>
           </w:p>
         </w:tc>
@@ -1109,7 +1069,6 @@
               </w:rPr>
               <w:t>{</w:t>
             </w:r>
-            <w:proofErr w:type="spellStart"/>
             <w:r>
               <w:rPr>
                 <w:rFonts w:ascii="Arial" w:eastAsia="Times New Roman" w:hAnsi="Arial" w:cs="Arial"/>
@@ -1120,7 +1079,6 @@
               </w:rPr>
               <w:t>nombre_instructor</w:t>
             </w:r>
-            <w:proofErr w:type="spellEnd"/>
             <w:r>
               <w:rPr>
                 <w:rFonts w:ascii="Arial" w:eastAsia="Times New Roman" w:hAnsi="Arial" w:cs="Arial"/>
@@ -1655,17 +1613,7 @@
                                 <w:sz w:val="20"/>
                                 <w:szCs w:val="20"/>
                               </w:rPr>
-                              <w:t>Lic. Karina F.</w:t>
-                            </w:r>
-                            <w:bookmarkStart w:id="0" w:name="_GoBack"/>
-                            <w:bookmarkEnd w:id="0"/>
-                            <w:r>
-                              <w:rPr>
-                                <w:rFonts w:ascii="Arial" w:hAnsi="Arial" w:cs="Arial"/>
-                                <w:sz w:val="20"/>
-                                <w:szCs w:val="20"/>
-                              </w:rPr>
-                              <w:t xml:space="preserve"> Arjona Rivera</w:t>
+                              <w:t>C. Carlos Campero Novelo</w:t>
                             </w:r>
                           </w:p>
                           <w:p>
@@ -1684,7 +1632,17 @@
                                 <w:sz w:val="20"/>
                                 <w:szCs w:val="20"/>
                               </w:rPr>
-                              <w:t>Jefa de Depto. De Programas de Capacitación</w:t>
+                              <w:t>Jefe</w:t>
+                            </w:r>
+                            <w:bookmarkStart w:id="0" w:name="_GoBack"/>
+                            <w:bookmarkEnd w:id="0"/>
+                            <w:r>
+                              <w:rPr>
+                                <w:rFonts w:ascii="Arial" w:hAnsi="Arial" w:cs="Arial"/>
+                                <w:sz w:val="20"/>
+                                <w:szCs w:val="20"/>
+                              </w:rPr>
+                              <w:t xml:space="preserve"> de Depto. De Programas de Capacitación</w:t>
                             </w:r>
                           </w:p>
                         </w:txbxContent>
@@ -1778,17 +1736,7 @@
                           <w:sz w:val="20"/>
                           <w:szCs w:val="20"/>
                         </w:rPr>
-                        <w:t>Lic. Karina F.</w:t>
-                      </w:r>
-                      <w:bookmarkStart w:id="1" w:name="_GoBack"/>
-                      <w:bookmarkEnd w:id="1"/>
-                      <w:r>
-                        <w:rPr>
-                          <w:rFonts w:ascii="Arial" w:hAnsi="Arial" w:cs="Arial"/>
-                          <w:sz w:val="20"/>
-                          <w:szCs w:val="20"/>
-                        </w:rPr>
-                        <w:t xml:space="preserve"> Arjona Rivera</w:t>
+                        <w:t>C. Carlos Campero Novelo</w:t>
                       </w:r>
                     </w:p>
                     <w:p>
@@ -1807,7 +1755,17 @@
                           <w:sz w:val="20"/>
                           <w:szCs w:val="20"/>
                         </w:rPr>
-                        <w:t>Jefa de Depto. De Programas de Capacitación</w:t>
+                        <w:t>Jefe</w:t>
+                      </w:r>
+                      <w:bookmarkStart w:id="1" w:name="_GoBack"/>
+                      <w:bookmarkEnd w:id="1"/>
+                      <w:r>
+                        <w:rPr>
+                          <w:rFonts w:ascii="Arial" w:hAnsi="Arial" w:cs="Arial"/>
+                          <w:sz w:val="20"/>
+                          <w:szCs w:val="20"/>
+                        </w:rPr>
+                        <w:t xml:space="preserve"> de Depto. De Programas de Capacitación</w:t>
                       </w:r>
                     </w:p>
                   </w:txbxContent>
@@ -3177,23 +3135,7 @@
                               <w:rFonts w:ascii="Futura-Normal" w:hAnsi="Futura-Normal"/>
                               <w:color w:val="5B9BD5"/>
                             </w:rPr>
-                            <w:t xml:space="preserve"> Mario </w:t>
-                          </w:r>
-                          <w:proofErr w:type="spellStart"/>
-                          <w:r>
-                            <w:rPr>
-                              <w:rFonts w:ascii="Futura-Normal" w:hAnsi="Futura-Normal"/>
-                              <w:color w:val="5B9BD5"/>
-                            </w:rPr>
-                            <w:t>Uc</w:t>
-                          </w:r>
-                          <w:proofErr w:type="spellEnd"/>
-                          <w:r>
-                            <w:rPr>
-                              <w:rFonts w:ascii="Futura-Normal" w:hAnsi="Futura-Normal"/>
-                              <w:color w:val="5B9BD5"/>
-                            </w:rPr>
-                            <w:t xml:space="preserve"> Sosa</w:t>
+                            <w:t xml:space="preserve"> Mario Uc Sosa</w:t>
                           </w:r>
                         </w:p>
                         <w:p>
@@ -4817,7 +4759,7 @@
 </file>
 
 <file path=customXml/itemProps1.xml><?xml version="1.0" encoding="utf-8"?>
-<ds:datastoreItem xmlns:ds="http://schemas.openxmlformats.org/officeDocument/2006/customXml" ds:itemID="{00B32850-B0DF-4CEE-94F5-FCA580C588F6}">
+<ds:datastoreItem xmlns:ds="http://schemas.openxmlformats.org/officeDocument/2006/customXml" ds:itemID="{F0855B72-88E8-4FC0-BE85-37648C986D40}">
   <ds:schemaRefs>
     <ds:schemaRef ds:uri="http://schemas.openxmlformats.org/officeDocument/2006/bibliography"/>
   </ds:schemaRefs>

</xml_diff>

<commit_message>
Actualización en proceso del proceso de envío de avisos.
</commit_message>
<xml_diff>
--- a/templates/oficio_autorizacion_apertura_curso.docx
+++ b/templates/oficio_autorizacion_apertura_curso.docx
@@ -57,7 +57,23 @@
           <w:rFonts w:cs="Calibri"/>
           <w:b/>
         </w:rPr>
-        <w:t>/2017</w:t>
+        <w:t>/</w:t>
+      </w:r>
+      <w:r>
+        <w:rPr>
+          <w:rFonts w:cs="Calibri"/>
+          <w:b/>
+        </w:rPr>
+        <w:t>{anio</w:t>
+      </w:r>
+      <w:bookmarkStart w:id="0" w:name="_GoBack"/>
+      <w:bookmarkEnd w:id="0"/>
+      <w:r>
+        <w:rPr>
+          <w:rFonts w:cs="Calibri"/>
+          <w:b/>
+        </w:rPr>
+        <w:t>}</w:t>
       </w:r>
     </w:p>
     <w:p>
@@ -1634,8 +1650,6 @@
                               </w:rPr>
                               <w:t>Jefe</w:t>
                             </w:r>
-                            <w:bookmarkStart w:id="0" w:name="_GoBack"/>
-                            <w:bookmarkEnd w:id="0"/>
                             <w:r>
                               <w:rPr>
                                 <w:rFonts w:ascii="Arial" w:hAnsi="Arial" w:cs="Arial"/>
@@ -4759,7 +4773,7 @@
 </file>
 
 <file path=customXml/itemProps1.xml><?xml version="1.0" encoding="utf-8"?>
-<ds:datastoreItem xmlns:ds="http://schemas.openxmlformats.org/officeDocument/2006/customXml" ds:itemID="{F0855B72-88E8-4FC0-BE85-37648C986D40}">
+<ds:datastoreItem xmlns:ds="http://schemas.openxmlformats.org/officeDocument/2006/customXml" ds:itemID="{6FE8EA87-CC87-4F1B-A81C-2480F6F4A0F2}">
   <ds:schemaRefs>
     <ds:schemaRef ds:uri="http://schemas.openxmlformats.org/officeDocument/2006/bibliography"/>
   </ds:schemaRefs>

</xml_diff>